<commit_message>
Add Spront backlog + Modify UserGuide
</commit_message>
<xml_diff>
--- a/Documentation/UserGuide_draft.docx
+++ b/Documentation/UserGuide_draft.docx
@@ -644,12 +644,21 @@
           <w:lang w:val="en-US"/>
         </w:rPr>
       </w:pPr>
+      <w:proofErr w:type="spellStart"/>
       <w:r>
         <w:rPr>
           <w:b/>
           <w:lang w:val="en-US"/>
         </w:rPr>
-        <w:t>Github repository</w:t>
+        <w:t>Github</w:t>
+      </w:r>
+      <w:proofErr w:type="spellEnd"/>
+      <w:r>
+        <w:rPr>
+          <w:b/>
+          <w:lang w:val="en-US"/>
+        </w:rPr>
+        <w:t xml:space="preserve"> repository</w:t>
       </w:r>
       <w:r>
         <w:rPr>
@@ -740,25 +749,72 @@
           <w:lang w:val="en-US"/>
         </w:rPr>
         <w:br/>
-        <w:t>Product/Sprint backlog spreadsheet is located under root / directory, while others related docs are under /Documentation/ScrumDocs directory</w:t>
-      </w:r>
-      <w:r>
-        <w:rPr>
-          <w:lang w:val="en-US"/>
-        </w:rPr>
-        <w:t>, or by link</w:t>
-      </w:r>
-      <w:r>
-        <w:rPr>
-          <w:lang w:val="en-US"/>
-        </w:rPr>
-        <w:br/>
+        <w:t xml:space="preserve">Product/Sprint backlog </w:t>
       </w:r>
       <w:bookmarkStart w:id="0" w:name="_GoBack"/>
       <w:bookmarkEnd w:id="0"/>
+      <w:r>
+        <w:rPr>
+          <w:lang w:val="en-US"/>
+        </w:rPr>
+        <w:t xml:space="preserve">is located under </w:t>
+      </w:r>
+      <w:r>
+        <w:rPr>
+          <w:lang w:val="en-US"/>
+        </w:rPr>
+        <w:t>/Documentation</w:t>
+      </w:r>
+      <w:r>
+        <w:rPr>
+          <w:lang w:val="en-US"/>
+        </w:rPr>
+        <w:t xml:space="preserve"> directory, while others related docs are under /Documentation/</w:t>
+      </w:r>
+      <w:proofErr w:type="spellStart"/>
+      <w:r>
+        <w:rPr>
+          <w:lang w:val="en-US"/>
+        </w:rPr>
+        <w:t>ScrumDocs</w:t>
+      </w:r>
+      <w:proofErr w:type="spellEnd"/>
+      <w:r>
+        <w:rPr>
+          <w:lang w:val="en-US"/>
+        </w:rPr>
+        <w:t xml:space="preserve"> directory</w:t>
+      </w:r>
+      <w:r>
+        <w:rPr>
+          <w:lang w:val="en-US"/>
+        </w:rPr>
+        <w:t>, or by link</w:t>
+      </w:r>
+      <w:r>
+        <w:rPr>
+          <w:lang w:val="en-US"/>
+        </w:rPr>
+        <w:br/>
+      </w:r>
+      <w:hyperlink r:id="rId9" w:history="1">
+        <w:r>
+          <w:rPr>
+            <w:rStyle w:val="Hyperlink"/>
+            <w:lang w:val="en-US"/>
+          </w:rPr>
+          <w:t>https://github.com/Ytseboy/Ultimate-Security-Survey/tree/master/Documentation/ScrumDocs</w:t>
+        </w:r>
+      </w:hyperlink>
+      <w:r>
+        <w:rPr>
+          <w:lang w:val="en-US"/>
+        </w:rPr>
+        <w:t xml:space="preserve"> </w:t>
+      </w:r>
     </w:p>
     <w:sectPr>
-      <w:headerReference w:type="default" r:id="rId9"/>
+      <w:headerReference w:type="default" r:id="rId10"/>
       <w:pgSz w:w="11906" w:h="16838"/>
       <w:pgMar w:top="1417" w:right="1134" w:bottom="1417" w:left="1134" w:header="708" w:footer="708" w:gutter="0"/>
       <w:cols w:space="708"/>
@@ -1900,7 +1956,7 @@
   <a:extraClrSchemeLst/>
   <a:extLst>
     <a:ext uri="{05A4C25C-085E-4340-85A3-A5531E510DB2}">
-      <thm15:themeFamily xmlns="" xmlns:thm15="http://schemas.microsoft.com/office/thememl/2012/main" name="Office Theme" id="{62F939B6-93AF-4DB8-9C6B-D6C7DFDC589F}" vid="{4A3C46E8-61CC-4603-A589-7422A47A8E4A}"/>
+      <thm15:themeFamily xmlns:thm15="http://schemas.microsoft.com/office/thememl/2012/main" xmlns="" name="Office Theme" id="{62F939B6-93AF-4DB8-9C6B-D6C7DFDC589F}" vid="{4A3C46E8-61CC-4603-A589-7422A47A8E4A}"/>
     </a:ext>
   </a:extLst>
 </a:theme>

</xml_diff>

<commit_message>
Update User guide + Make mathing string part to be bold in Search view
</commit_message>
<xml_diff>
--- a/Documentation/UserGuide_draft.docx
+++ b/Documentation/UserGuide_draft.docx
@@ -641,6 +641,77 @@
     <w:p>
       <w:pPr>
         <w:rPr>
+          <w:b/>
+          <w:lang w:val="en-US"/>
+        </w:rPr>
+      </w:pPr>
+    </w:p>
+    <w:p>
+      <w:pPr>
+        <w:rPr>
+          <w:lang w:val="en-US"/>
+        </w:rPr>
+      </w:pPr>
+      <w:bookmarkStart w:id="0" w:name="_GoBack"/>
+      <w:bookmarkEnd w:id="0"/>
+      <w:r>
+        <w:rPr>
+          <w:b/>
+          <w:lang w:val="en-US"/>
+        </w:rPr>
+        <w:t>Latest release</w:t>
+      </w:r>
+      <w:r>
+        <w:rPr>
+          <w:b/>
+          <w:lang w:val="en-US"/>
+        </w:rPr>
+        <w:br/>
+      </w:r>
+      <w:r>
+        <w:rPr>
+          <w:lang w:val="en-US"/>
+        </w:rPr>
+        <w:t>Flamboyant Unicorn</w:t>
+      </w:r>
+      <w:r>
+        <w:rPr>
+          <w:lang w:val="en-US"/>
+        </w:rPr>
+        <w:t xml:space="preserve"> (v1.0)</w:t>
+      </w:r>
+      <w:r>
+        <w:rPr>
+          <w:lang w:val="en-US"/>
+        </w:rPr>
+        <w:br/>
+      </w:r>
+      <w:hyperlink r:id="rId7" w:history="1">
+        <w:r>
+          <w:rPr>
+            <w:rStyle w:val="Hyperlink"/>
+            <w:lang w:val="en-US"/>
+          </w:rPr>
+          <w:t>https://github.com/Ytseboy/Ultimate-Security-Survey/releases/tag/V1.0</w:t>
+        </w:r>
+      </w:hyperlink>
+      <w:r>
+        <w:rPr>
+          <w:lang w:val="en-US"/>
+        </w:rPr>
+        <w:t xml:space="preserve"> </w:t>
+      </w:r>
+    </w:p>
+    <w:p>
+      <w:pPr>
+        <w:rPr>
+          <w:lang w:val="en-US"/>
+        </w:rPr>
+      </w:pPr>
+    </w:p>
+    <w:p>
+      <w:pPr>
+        <w:rPr>
           <w:lang w:val="en-US"/>
         </w:rPr>
       </w:pPr>
@@ -667,7 +738,7 @@
         </w:rPr>
         <w:br/>
       </w:r>
-      <w:hyperlink r:id="rId7" w:history="1">
+      <w:hyperlink r:id="rId8" w:history="1">
         <w:r>
           <w:rPr>
             <w:rStyle w:val="Hyperlink"/>
@@ -715,7 +786,7 @@
         </w:rPr>
         <w:br/>
       </w:r>
-      <w:hyperlink r:id="rId8" w:anchor="documentation---ultimate-security-survey" w:history="1">
+      <w:hyperlink r:id="rId9" w:anchor="documentation---ultimate-security-survey" w:history="1">
         <w:r>
           <w:rPr>
             <w:rStyle w:val="Hyperlink"/>
@@ -749,15 +820,7 @@
           <w:lang w:val="en-US"/>
         </w:rPr>
         <w:br/>
-        <w:t xml:space="preserve">Product/Sprint backlog </w:t>
-      </w:r>
-      <w:bookmarkStart w:id="0" w:name="_GoBack"/>
-      <w:bookmarkEnd w:id="0"/>
-      <w:r>
-        <w:rPr>
-          <w:lang w:val="en-US"/>
-        </w:rPr>
-        <w:t xml:space="preserve">is located under </w:t>
+        <w:t xml:space="preserve">Product/Sprint backlog is located under </w:t>
       </w:r>
       <w:r>
         <w:rPr>
@@ -797,7 +860,7 @@
         </w:rPr>
         <w:br/>
       </w:r>
-      <w:hyperlink r:id="rId9" w:history="1">
+      <w:hyperlink r:id="rId10" w:history="1">
         <w:r>
           <w:rPr>
             <w:rStyle w:val="Hyperlink"/>
@@ -814,7 +877,7 @@
       </w:r>
     </w:p>
     <w:sectPr>
-      <w:headerReference w:type="default" r:id="rId10"/>
+      <w:headerReference w:type="default" r:id="rId11"/>
       <w:pgSz w:w="11906" w:h="16838"/>
       <w:pgMar w:top="1417" w:right="1134" w:bottom="1417" w:left="1134" w:header="708" w:footer="708" w:gutter="0"/>
       <w:cols w:space="708"/>
@@ -1025,7 +1088,20 @@
         <w:lang w:val="en-US"/>
       </w:rPr>
       <w:tab/>
-      <w:t>12.12.2013</w:t>
+    </w:r>
+    <w:r>
+      <w:rPr>
+        <w:b/>
+        <w:lang w:val="en-US"/>
+      </w:rPr>
+      <w:t>14</w:t>
+    </w:r>
+    <w:r>
+      <w:rPr>
+        <w:b/>
+        <w:lang w:val="en-US"/>
+      </w:rPr>
+      <w:t>.12.2013</w:t>
     </w:r>
   </w:p>
 </w:hdr>
@@ -1956,7 +2032,7 @@
   <a:extraClrSchemeLst/>
   <a:extLst>
     <a:ext uri="{05A4C25C-085E-4340-85A3-A5531E510DB2}">
-      <thm15:themeFamily xmlns:thm15="http://schemas.microsoft.com/office/thememl/2012/main" xmlns="" name="Office Theme" id="{62F939B6-93AF-4DB8-9C6B-D6C7DFDC589F}" vid="{4A3C46E8-61CC-4603-A589-7422A47A8E4A}"/>
+      <thm15:themeFamily xmlns="" xmlns:thm15="http://schemas.microsoft.com/office/thememl/2012/main" name="Office Theme" id="{62F939B6-93AF-4DB8-9C6B-D6C7DFDC589F}" vid="{4A3C46E8-61CC-4603-A589-7422A47A8E4A}"/>
     </a:ext>
   </a:extLst>
 </a:theme>

</xml_diff>